<commit_message>
Added shader work and fixed screenshot padding and margins
</commit_message>
<xml_diff>
--- a/resume/Gal Afik.docx
+++ b/resume/Gal Afik.docx
@@ -43,50 +43,6 @@
       <w:pPr>
         <w:spacing w:after="0"/>
         <w:jc w:val="center"/>
-      </w:pPr>
-      <w:r>
-        <w:t>1117 Dominion Oak Circle, Cary, NC 27519</w:t>
-      </w:r>
-      <w:r>
-        <w:t xml:space="preserve"> </w:t>
-      </w:r>
-      <w:r>
-        <w:sym w:font="Wingdings" w:char="F076"/>
-      </w:r>
-      <w:r>
-        <w:t xml:space="preserve"> 240.388.3510</w:t>
-      </w:r>
-      <w:r>
-        <w:t xml:space="preserve"> </w:t>
-      </w:r>
-      <w:r>
-        <w:sym w:font="Wingdings" w:char="F076"/>
-      </w:r>
-      <w:r>
-        <w:t xml:space="preserve"> </w:t>
-      </w:r>
-      <w:r>
-        <w:t>G</w:t>
-      </w:r>
-      <w:r>
-        <w:t>al.</w:t>
-      </w:r>
-      <w:r>
-        <w:t>P</w:t>
-      </w:r>
-      <w:r>
-        <w:t>.</w:t>
-      </w:r>
-      <w:r>
-        <w:t>A</w:t>
-      </w:r>
-      <w:r>
-        <w:t>fik@gmail.com</w:t>
-      </w:r>
-    </w:p>
-    <w:p>
-      <w:pPr>
-        <w:spacing w:after="0"/>
         <w:sectPr>
           <w:type w:val="continuous"/>
           <w:pgSz w:w="12240" w:h="15840"/>
@@ -95,6 +51,45 @@
           <w:docGrid w:linePitch="360"/>
         </w:sectPr>
       </w:pPr>
+      <w:r>
+        <w:t>1117 Dominion Oak Circle, Cary, NC 27519</w:t>
+      </w:r>
+      <w:r>
+        <w:t xml:space="preserve"> </w:t>
+      </w:r>
+      <w:r>
+        <w:sym w:font="Wingdings" w:char="F076"/>
+      </w:r>
+      <w:r>
+        <w:t xml:space="preserve"> 240.388.3510</w:t>
+      </w:r>
+      <w:r>
+        <w:t xml:space="preserve"> </w:t>
+      </w:r>
+      <w:r>
+        <w:sym w:font="Wingdings" w:char="F076"/>
+      </w:r>
+      <w:r>
+        <w:t xml:space="preserve"> </w:t>
+      </w:r>
+      <w:r>
+        <w:t>Gal.P.Afik@gmail.com</w:t>
+      </w:r>
+      <w:r>
+        <w:t xml:space="preserve"> </w:t>
+      </w:r>
+      <w:r>
+        <w:sym w:font="Wingdings" w:char="F076"/>
+      </w:r>
+      <w:r>
+        <w:t xml:space="preserve"> www.</w:t>
+      </w:r>
+      <w:r>
+        <w:t>galafik</w:t>
+      </w:r>
+      <w:r>
+        <w:t>.tech</w:t>
+      </w:r>
     </w:p>
     <w:p>
       <w:pPr>
@@ -220,7 +215,13 @@
         <w:t>Java, Python,</w:t>
       </w:r>
       <w:r>
-        <w:t xml:space="preserve"> Bash/Batch Scripting,</w:t>
+        <w:t xml:space="preserve"> </w:t>
+      </w:r>
+      <w:r>
+        <w:t>Shell</w:t>
+      </w:r>
+      <w:r>
+        <w:t xml:space="preserve"> Scripting,</w:t>
       </w:r>
       <w:r>
         <w:t xml:space="preserve"> Blueprint Scripting</w:t>
@@ -240,10 +241,11 @@
         <w:t>, XML, MySQL, Oracle SQL, GML</w:t>
       </w:r>
       <w:r>
+        <w:t>, cg/HLSL</w:t>
+      </w:r>
+      <w:r>
         <w:t>.</w:t>
       </w:r>
-      <w:bookmarkStart w:id="2" w:name="_GoBack"/>
-      <w:bookmarkEnd w:id="2"/>
     </w:p>
     <w:p>
       <w:pPr>
@@ -288,7 +290,27 @@
       </w:r>
       <w:proofErr w:type="spellEnd"/>
       <w:r>
-        <w:t xml:space="preserve">, Bootstrap, </w:t>
+        <w:t xml:space="preserve">, </w:t>
+      </w:r>
+      <w:r>
+        <w:t xml:space="preserve">Twitter </w:t>
+      </w:r>
+      <w:r>
+        <w:t>Bootstrap</w:t>
+      </w:r>
+      <w:r>
+        <w:t xml:space="preserve">, </w:t>
+      </w:r>
+      <w:proofErr w:type="spellStart"/>
+      <w:r>
+        <w:t>Zurb</w:t>
+      </w:r>
+      <w:proofErr w:type="spellEnd"/>
+      <w:r>
+        <w:t xml:space="preserve"> Foundation</w:t>
+      </w:r>
+      <w:r>
+        <w:t xml:space="preserve">, </w:t>
       </w:r>
       <w:proofErr w:type="spellStart"/>
       <w:r>
@@ -429,6 +451,8 @@
       <w:r>
         <w:tab/>
       </w:r>
+      <w:bookmarkStart w:id="2" w:name="_GoBack"/>
+      <w:bookmarkEnd w:id="2"/>
       <w:r>
         <w:tab/>
       </w:r>
@@ -477,13 +501,13 @@
           <w:b/>
           <w:i/>
         </w:rPr>
-        <w:t>Software Engineer, Scrum Master</w:t>
+        <w:t>Software Engineer,</w:t>
       </w:r>
       <w:r>
         <w:rPr>
           <w:i/>
         </w:rPr>
-        <w:t xml:space="preserve">, </w:t>
+        <w:t xml:space="preserve"> </w:t>
       </w:r>
       <w:r>
         <w:t>Deutsche Bank</w:t>
@@ -503,7 +527,13 @@
       </w:r>
       <w:r>
         <w:tab/>
-        <w:t xml:space="preserve">        </w:t>
+        <w:t xml:space="preserve">       </w:t>
+      </w:r>
+      <w:r>
+        <w:t xml:space="preserve">                             </w:t>
+      </w:r>
+      <w:r>
+        <w:t xml:space="preserve"> </w:t>
       </w:r>
       <w:r>
         <w:t>Feb 2019 – Present</w:t>
@@ -590,7 +620,7 @@
       </w:r>
       <w:proofErr w:type="spellEnd"/>
       <w:r>
-        <w:tab/>
+        <w:t xml:space="preserve"> Learning</w:t>
       </w:r>
       <w:r>
         <w:tab/>
@@ -613,7 +643,7 @@
       </w:r>
       <w:r>
         <w:tab/>
-        <w:t xml:space="preserve">                    </w:t>
+        <w:t xml:space="preserve">      </w:t>
       </w:r>
       <w:r>
         <w:t>Sep 2018 – Feb 2019</w:t>
@@ -629,7 +659,13 @@
         <w:spacing w:after="0"/>
       </w:pPr>
       <w:r>
-        <w:t>Instructed students (K-8) in various STEM-based programs including Java 1 and 2, Intro to Python, Simple Robotics, 3D</w:t>
+        <w:t>Instructed students (K-8) in various STEM-based programs including Java</w:t>
+      </w:r>
+      <w:r>
+        <w:t xml:space="preserve"> Programming</w:t>
+      </w:r>
+      <w:r>
+        <w:t>, Intro to Python, Simple Robotics, 3D</w:t>
       </w:r>
       <w:r>
         <w:t xml:space="preserve"> </w:t>
@@ -763,7 +799,13 @@
         </w:sectPr>
       </w:pPr>
       <w:r>
-        <w:t>Designed and implemented several content management interfaces for museum exhibits which allowed administrators to create, manipulate, and verify the display media associated with every exhibit of the museum</w:t>
+        <w:t>Designed and implemented several content management interfaces for museum exhibits which allowed administrators to create, manipulate, and verify</w:t>
+      </w:r>
+      <w:r>
+        <w:t xml:space="preserve"> </w:t>
+      </w:r>
+      <w:r>
+        <w:t>display media associated with every exhibit of the museum</w:t>
       </w:r>
       <w:r>
         <w:t>.</w:t>
@@ -932,7 +974,25 @@
         <w:t>C</w:t>
       </w:r>
       <w:r>
-        <w:t>oordinated the purchase, processing, and deployment of hardware upgrades for the corporate headquarters, working under</w:t>
+        <w:t>oordinated the purchase, processing, and deployment</w:t>
+      </w:r>
+      <w:r>
+        <w:t xml:space="preserve"> </w:t>
+      </w:r>
+      <w:r>
+        <w:t xml:space="preserve">of hardware upgrades for </w:t>
+      </w:r>
+      <w:r>
+        <w:t>both</w:t>
+      </w:r>
+      <w:r>
+        <w:t xml:space="preserve"> corporate headquarters</w:t>
+      </w:r>
+      <w:r>
+        <w:t xml:space="preserve"> and off-site factory locations</w:t>
+      </w:r>
+      <w:r>
+        <w:t>, working under</w:t>
       </w:r>
       <w:r>
         <w:t xml:space="preserve"> strict</w:t>
@@ -945,20 +1005,6 @@
       </w:r>
       <w:r>
         <w:t>.</w:t>
-      </w:r>
-    </w:p>
-    <w:p>
-      <w:pPr>
-        <w:pStyle w:val="ListParagraph"/>
-        <w:numPr>
-          <w:ilvl w:val="0"/>
-          <w:numId w:val="20"/>
-        </w:numPr>
-        <w:spacing w:after="0"/>
-        <w:ind w:left="648"/>
-      </w:pPr>
-      <w:r>
-        <w:t>Traveled to off-site factory locations in order to inventory and replace malfunctioning PC-based systems.</w:t>
       </w:r>
     </w:p>
     <w:p>
@@ -1212,7 +1258,10 @@
         <w:ind w:left="648"/>
       </w:pPr>
       <w:r>
-        <w:t>Designed and built vibrating</w:t>
+        <w:t xml:space="preserve">Designed and built </w:t>
+      </w:r>
+      <w:r>
+        <w:t>haptic</w:t>
       </w:r>
       <w:r>
         <w:t xml:space="preserve"> “awareness</w:t>
@@ -1260,22 +1309,28 @@
         <w:t xml:space="preserve">Implemented a </w:t>
       </w:r>
       <w:r>
-        <w:t xml:space="preserve">physical </w:t>
-      </w:r>
-      <w:r>
-        <w:t xml:space="preserve">activity </w:t>
-      </w:r>
-      <w:r>
-        <w:t>app</w:t>
-      </w:r>
-      <w:r>
-        <w:t xml:space="preserve"> that keeps track of steps walked and set</w:t>
+        <w:t>pedometer mobile application</w:t>
+      </w:r>
+      <w:r>
+        <w:t xml:space="preserve"> </w:t>
+      </w:r>
+      <w:r>
+        <w:t>that</w:t>
+      </w:r>
+      <w:r>
+        <w:t xml:space="preserve"> set</w:t>
       </w:r>
       <w:r>
         <w:t>s</w:t>
       </w:r>
       <w:r>
-        <w:t xml:space="preserve"> gamified objectives for healthy behaviors, as well as awarding achievements periodically, built using Corona SDK and Android Studio.</w:t>
+        <w:t xml:space="preserve"> gamified objectives for healthy behaviors, as well as awarding achievements periodically, built using Corona SDK and </w:t>
+      </w:r>
+      <w:r>
+        <w:t>Twitter Bootstrap</w:t>
+      </w:r>
+      <w:r>
+        <w:t>.</w:t>
       </w:r>
       <w:r>
         <w:t xml:space="preserve"> (</w:t>
@@ -1405,7 +1460,10 @@
         <w:ind w:left="648"/>
       </w:pPr>
       <w:r>
-        <w:t>Design and implement small-scale Unity Engine projects and proof-of-concepts.</w:t>
+        <w:t xml:space="preserve">Design and implement Unity Engine </w:t>
+      </w:r>
+      <w:r>
+        <w:t>games and simulation projects.</w:t>
       </w:r>
     </w:p>
     <w:p>
@@ -1419,7 +1477,10 @@
         <w:ind w:left="648"/>
       </w:pPr>
       <w:r>
-        <w:t xml:space="preserve">Work on multiple small-scale two-dimensional games using the </w:t>
+        <w:t xml:space="preserve">Develop </w:t>
+      </w:r>
+      <w:r>
+        <w:t xml:space="preserve">two-dimensional games using the </w:t>
       </w:r>
       <w:proofErr w:type="spellStart"/>
       <w:r>
@@ -5008,7 +5069,7 @@
       </w:pPr>
     </w:pPrDefault>
   </w:docDefaults>
-  <w:latentStyles w:defLockedState="0" w:defUIPriority="99" w:defSemiHidden="0" w:defUnhideWhenUsed="0" w:defQFormat="0" w:count="375">
+  <w:latentStyles w:defLockedState="0" w:defUIPriority="99" w:defSemiHidden="0" w:defUnhideWhenUsed="0" w:defQFormat="0" w:count="377">
     <w:lsdException w:name="Normal" w:uiPriority="0" w:qFormat="1"/>
     <w:lsdException w:name="heading 1" w:uiPriority="9" w:qFormat="1"/>
     <w:lsdException w:name="heading 2" w:semiHidden="1" w:uiPriority="9" w:unhideWhenUsed="1" w:qFormat="1"/>
@@ -5114,7 +5175,6 @@
     <w:lsdException w:name="HTML Sample" w:semiHidden="1" w:unhideWhenUsed="1"/>
     <w:lsdException w:name="HTML Typewriter" w:semiHidden="1" w:unhideWhenUsed="1"/>
     <w:lsdException w:name="HTML Variable" w:semiHidden="1" w:unhideWhenUsed="1"/>
-    <w:lsdException w:name="Normal Table" w:semiHidden="1" w:unhideWhenUsed="1"/>
     <w:lsdException w:name="annotation subject" w:semiHidden="1" w:unhideWhenUsed="1"/>
     <w:lsdException w:name="No List" w:semiHidden="1" w:unhideWhenUsed="1"/>
     <w:lsdException w:name="Outline List 1" w:semiHidden="1" w:unhideWhenUsed="1"/>
@@ -5160,11 +5220,9 @@
     <w:lsdException w:name="Table Subtle 1" w:semiHidden="1" w:unhideWhenUsed="1"/>
     <w:lsdException w:name="Table Subtle 2" w:semiHidden="1" w:unhideWhenUsed="1"/>
     <w:lsdException w:name="Table Web 1" w:semiHidden="1" w:unhideWhenUsed="1"/>
-    <w:lsdException w:name="Table Web 2" w:semiHidden="1" w:unhideWhenUsed="1"/>
     <w:lsdException w:name="Table Web 3" w:semiHidden="1" w:unhideWhenUsed="1"/>
     <w:lsdException w:name="Balloon Text" w:semiHidden="1" w:unhideWhenUsed="1"/>
     <w:lsdException w:name="Table Grid" w:uiPriority="39"/>
-    <w:lsdException w:name="Table Theme" w:semiHidden="1" w:unhideWhenUsed="1"/>
     <w:lsdException w:name="Placeholder Text" w:semiHidden="1"/>
     <w:lsdException w:name="No Spacing" w:uiPriority="1" w:qFormat="1"/>
     <w:lsdException w:name="Light Shading" w:uiPriority="60"/>
@@ -5384,6 +5442,8 @@
     <w:lsdException w:name="Smart Hyperlink" w:semiHidden="1" w:unhideWhenUsed="1"/>
     <w:lsdException w:name="Hashtag" w:semiHidden="1" w:unhideWhenUsed="1"/>
     <w:lsdException w:name="Unresolved Mention" w:semiHidden="1" w:unhideWhenUsed="1"/>
+    <w:lsdException w:name="Smart Link" w:semiHidden="1" w:unhideWhenUsed="1"/>
+    <w:lsdException w:name="Smart Link Error" w:semiHidden="1" w:unhideWhenUsed="1"/>
   </w:latentStyles>
   <w:style w:type="paragraph" w:default="1" w:styleId="Normal">
     <w:name w:val="Normal"/>

</xml_diff>